<commit_message>
my all git works
</commit_message>
<xml_diff>
--- a/Wasay.docx
+++ b/Wasay.docx
@@ -248,7 +248,7 @@
           <wp:inline distT="0" distB="0" distL="0" distR="0">
             <wp:extent cx="5943600" cy="3341643"/>
             <wp:effectExtent l="19050" t="0" r="0" b="0"/>
-            <wp:docPr id="7" name="Picture 7"/>
+            <wp:docPr id="2" name="Picture 1"/>
             <wp:cNvGraphicFramePr>
               <a:graphicFrameLocks xmlns:a="http://schemas.openxmlformats.org/drawingml/2006/main" noChangeAspect="1"/>
             </wp:cNvGraphicFramePr>
@@ -256,7 +256,7 @@
               <a:graphicData uri="http://schemas.openxmlformats.org/drawingml/2006/picture">
                 <pic:pic xmlns:pic="http://schemas.openxmlformats.org/drawingml/2006/picture">
                   <pic:nvPicPr>
-                    <pic:cNvPr id="0" name="Picture 7"/>
+                    <pic:cNvPr id="0" name="Picture 1"/>
                     <pic:cNvPicPr>
                       <a:picLocks noChangeAspect="1" noChangeArrowheads="1"/>
                     </pic:cNvPicPr>
@@ -708,7 +708,7 @@
           <wp:inline distT="0" distB="0" distL="0" distR="0">
             <wp:extent cx="5943600" cy="3341643"/>
             <wp:effectExtent l="19050" t="0" r="0" b="0"/>
-            <wp:docPr id="22" name="Picture 22"/>
+            <wp:docPr id="3" name="Picture 1"/>
             <wp:cNvGraphicFramePr>
               <a:graphicFrameLocks xmlns:a="http://schemas.openxmlformats.org/drawingml/2006/main" noChangeAspect="1"/>
             </wp:cNvGraphicFramePr>
@@ -716,7 +716,7 @@
               <a:graphicData uri="http://schemas.openxmlformats.org/drawingml/2006/picture">
                 <pic:pic xmlns:pic="http://schemas.openxmlformats.org/drawingml/2006/picture">
                   <pic:nvPicPr>
-                    <pic:cNvPr id="0" name="Picture 22"/>
+                    <pic:cNvPr id="0" name="Picture 1"/>
                     <pic:cNvPicPr>
                       <a:picLocks noChangeAspect="1" noChangeArrowheads="1"/>
                     </pic:cNvPicPr>
@@ -759,6 +759,14 @@
           <w:szCs w:val="28"/>
         </w:rPr>
       </w:pPr>
+      <w:r>
+        <w:rPr>
+          <w:b/>
+          <w:sz w:val="28"/>
+          <w:szCs w:val="28"/>
+        </w:rPr>
+        <w:t xml:space="preserve">After Adding New File on </w:t>
+      </w:r>
       <w:proofErr w:type="spellStart"/>
       <w:r>
         <w:rPr>
@@ -775,7 +783,727 @@
           <w:sz w:val="28"/>
           <w:szCs w:val="28"/>
         </w:rPr>
+        <w:t xml:space="preserve"> Hub:</w:t>
+      </w:r>
+    </w:p>
+    <w:p>
+      <w:pPr>
+        <w:rPr>
+          <w:b/>
+          <w:sz w:val="28"/>
+          <w:szCs w:val="28"/>
+        </w:rPr>
+      </w:pPr>
+      <w:r>
+        <w:rPr>
+          <w:b/>
+          <w:noProof/>
+          <w:sz w:val="28"/>
+          <w:szCs w:val="28"/>
+        </w:rPr>
+        <w:drawing>
+          <wp:inline distT="0" distB="0" distL="0" distR="0">
+            <wp:extent cx="5943600" cy="3341643"/>
+            <wp:effectExtent l="19050" t="0" r="0" b="0"/>
+            <wp:docPr id="5" name="Picture 4"/>
+            <wp:cNvGraphicFramePr>
+              <a:graphicFrameLocks xmlns:a="http://schemas.openxmlformats.org/drawingml/2006/main" noChangeAspect="1"/>
+            </wp:cNvGraphicFramePr>
+            <a:graphic xmlns:a="http://schemas.openxmlformats.org/drawingml/2006/main">
+              <a:graphicData uri="http://schemas.openxmlformats.org/drawingml/2006/picture">
+                <pic:pic xmlns:pic="http://schemas.openxmlformats.org/drawingml/2006/picture">
+                  <pic:nvPicPr>
+                    <pic:cNvPr id="0" name="Picture 4"/>
+                    <pic:cNvPicPr>
+                      <a:picLocks noChangeAspect="1" noChangeArrowheads="1"/>
+                    </pic:cNvPicPr>
+                  </pic:nvPicPr>
+                  <pic:blipFill>
+                    <a:blip r:embed="rId12"/>
+                    <a:srcRect/>
+                    <a:stretch>
+                      <a:fillRect/>
+                    </a:stretch>
+                  </pic:blipFill>
+                  <pic:spPr bwMode="auto">
+                    <a:xfrm>
+                      <a:off x="0" y="0"/>
+                      <a:ext cx="5943600" cy="3341643"/>
+                    </a:xfrm>
+                    <a:prstGeom prst="rect">
+                      <a:avLst/>
+                    </a:prstGeom>
+                    <a:noFill/>
+                    <a:ln w="9525">
+                      <a:noFill/>
+                      <a:miter lim="800000"/>
+                      <a:headEnd/>
+                      <a:tailEnd/>
+                    </a:ln>
+                  </pic:spPr>
+                </pic:pic>
+              </a:graphicData>
+            </a:graphic>
+          </wp:inline>
+        </w:drawing>
+      </w:r>
+    </w:p>
+    <w:p>
+      <w:pPr>
+        <w:rPr>
+          <w:b/>
+          <w:sz w:val="28"/>
+          <w:szCs w:val="28"/>
+        </w:rPr>
+      </w:pPr>
+      <w:r>
+        <w:rPr>
+          <w:b/>
+          <w:sz w:val="28"/>
+          <w:szCs w:val="28"/>
+        </w:rPr>
+        <w:t>Editing</w:t>
+      </w:r>
+      <w:r>
+        <w:rPr>
+          <w:b/>
+          <w:sz w:val="28"/>
+          <w:szCs w:val="28"/>
+        </w:rPr>
+        <w:t xml:space="preserve"> Online</w:t>
+      </w:r>
+    </w:p>
+    <w:p>
+      <w:pPr>
+        <w:rPr>
+          <w:b/>
+          <w:sz w:val="28"/>
+          <w:szCs w:val="28"/>
+        </w:rPr>
+      </w:pPr>
+      <w:r>
+        <w:rPr>
+          <w:b/>
+          <w:noProof/>
+          <w:sz w:val="28"/>
+          <w:szCs w:val="28"/>
+        </w:rPr>
+        <w:lastRenderedPageBreak/>
+        <w:drawing>
+          <wp:inline distT="0" distB="0" distL="0" distR="0">
+            <wp:extent cx="5943600" cy="3341643"/>
+            <wp:effectExtent l="19050" t="0" r="0" b="0"/>
+            <wp:docPr id="8" name="Picture 10"/>
+            <wp:cNvGraphicFramePr>
+              <a:graphicFrameLocks xmlns:a="http://schemas.openxmlformats.org/drawingml/2006/main" noChangeAspect="1"/>
+            </wp:cNvGraphicFramePr>
+            <a:graphic xmlns:a="http://schemas.openxmlformats.org/drawingml/2006/main">
+              <a:graphicData uri="http://schemas.openxmlformats.org/drawingml/2006/picture">
+                <pic:pic xmlns:pic="http://schemas.openxmlformats.org/drawingml/2006/picture">
+                  <pic:nvPicPr>
+                    <pic:cNvPr id="0" name="Picture 10"/>
+                    <pic:cNvPicPr>
+                      <a:picLocks noChangeAspect="1" noChangeArrowheads="1"/>
+                    </pic:cNvPicPr>
+                  </pic:nvPicPr>
+                  <pic:blipFill>
+                    <a:blip r:embed="rId13"/>
+                    <a:srcRect/>
+                    <a:stretch>
+                      <a:fillRect/>
+                    </a:stretch>
+                  </pic:blipFill>
+                  <pic:spPr bwMode="auto">
+                    <a:xfrm>
+                      <a:off x="0" y="0"/>
+                      <a:ext cx="5943600" cy="3341643"/>
+                    </a:xfrm>
+                    <a:prstGeom prst="rect">
+                      <a:avLst/>
+                    </a:prstGeom>
+                    <a:noFill/>
+                    <a:ln w="9525">
+                      <a:noFill/>
+                      <a:miter lim="800000"/>
+                      <a:headEnd/>
+                      <a:tailEnd/>
+                    </a:ln>
+                  </pic:spPr>
+                </pic:pic>
+              </a:graphicData>
+            </a:graphic>
+          </wp:inline>
+        </w:drawing>
+      </w:r>
+    </w:p>
+    <w:p>
+      <w:pPr>
+        <w:rPr>
+          <w:b/>
+          <w:sz w:val="28"/>
+          <w:szCs w:val="28"/>
+        </w:rPr>
+      </w:pPr>
+      <w:r>
+        <w:rPr>
+          <w:b/>
+          <w:sz w:val="28"/>
+          <w:szCs w:val="28"/>
+        </w:rPr>
+        <w:t>Pull Command:</w:t>
+      </w:r>
+    </w:p>
+    <w:p>
+      <w:pPr>
+        <w:rPr>
+          <w:b/>
+          <w:sz w:val="28"/>
+          <w:szCs w:val="28"/>
+        </w:rPr>
+      </w:pPr>
+      <w:r>
+        <w:rPr>
+          <w:b/>
+          <w:noProof/>
+          <w:sz w:val="28"/>
+          <w:szCs w:val="28"/>
+        </w:rPr>
+        <w:drawing>
+          <wp:inline distT="0" distB="0" distL="0" distR="0">
+            <wp:extent cx="5943600" cy="3341643"/>
+            <wp:effectExtent l="19050" t="0" r="0" b="0"/>
+            <wp:docPr id="9" name="Picture 13"/>
+            <wp:cNvGraphicFramePr>
+              <a:graphicFrameLocks xmlns:a="http://schemas.openxmlformats.org/drawingml/2006/main" noChangeAspect="1"/>
+            </wp:cNvGraphicFramePr>
+            <a:graphic xmlns:a="http://schemas.openxmlformats.org/drawingml/2006/main">
+              <a:graphicData uri="http://schemas.openxmlformats.org/drawingml/2006/picture">
+                <pic:pic xmlns:pic="http://schemas.openxmlformats.org/drawingml/2006/picture">
+                  <pic:nvPicPr>
+                    <pic:cNvPr id="0" name="Picture 13"/>
+                    <pic:cNvPicPr>
+                      <a:picLocks noChangeAspect="1" noChangeArrowheads="1"/>
+                    </pic:cNvPicPr>
+                  </pic:nvPicPr>
+                  <pic:blipFill>
+                    <a:blip r:embed="rId14"/>
+                    <a:srcRect/>
+                    <a:stretch>
+                      <a:fillRect/>
+                    </a:stretch>
+                  </pic:blipFill>
+                  <pic:spPr bwMode="auto">
+                    <a:xfrm>
+                      <a:off x="0" y="0"/>
+                      <a:ext cx="5943600" cy="3341643"/>
+                    </a:xfrm>
+                    <a:prstGeom prst="rect">
+                      <a:avLst/>
+                    </a:prstGeom>
+                    <a:noFill/>
+                    <a:ln w="9525">
+                      <a:noFill/>
+                      <a:miter lim="800000"/>
+                      <a:headEnd/>
+                      <a:tailEnd/>
+                    </a:ln>
+                  </pic:spPr>
+                </pic:pic>
+              </a:graphicData>
+            </a:graphic>
+          </wp:inline>
+        </w:drawing>
+      </w:r>
+    </w:p>
+    <w:p>
+      <w:pPr>
+        <w:rPr>
+          <w:b/>
+          <w:sz w:val="28"/>
+          <w:szCs w:val="28"/>
+        </w:rPr>
+      </w:pPr>
+      <w:r>
+        <w:rPr>
+          <w:b/>
+          <w:sz w:val="28"/>
+          <w:szCs w:val="28"/>
+        </w:rPr>
+        <w:t xml:space="preserve">To get changes from </w:t>
+      </w:r>
+      <w:proofErr w:type="spellStart"/>
+      <w:r>
+        <w:rPr>
+          <w:b/>
+          <w:sz w:val="28"/>
+          <w:szCs w:val="28"/>
+        </w:rPr>
+        <w:t>git</w:t>
+      </w:r>
+      <w:proofErr w:type="spellEnd"/>
+      <w:r>
+        <w:rPr>
+          <w:b/>
+          <w:sz w:val="28"/>
+          <w:szCs w:val="28"/>
+        </w:rPr>
+        <w:t xml:space="preserve"> hub to local repository:</w:t>
+      </w:r>
+    </w:p>
+    <w:p>
+      <w:pPr>
+        <w:rPr>
+          <w:b/>
+          <w:sz w:val="28"/>
+          <w:szCs w:val="28"/>
+        </w:rPr>
+      </w:pPr>
+      <w:r>
+        <w:rPr>
+          <w:b/>
+          <w:noProof/>
+          <w:sz w:val="28"/>
+          <w:szCs w:val="28"/>
+        </w:rPr>
+        <w:lastRenderedPageBreak/>
+        <w:drawing>
+          <wp:inline distT="0" distB="0" distL="0" distR="0">
+            <wp:extent cx="5943600" cy="3341643"/>
+            <wp:effectExtent l="19050" t="0" r="0" b="0"/>
+            <wp:docPr id="11" name="Picture 16"/>
+            <wp:cNvGraphicFramePr>
+              <a:graphicFrameLocks xmlns:a="http://schemas.openxmlformats.org/drawingml/2006/main" noChangeAspect="1"/>
+            </wp:cNvGraphicFramePr>
+            <a:graphic xmlns:a="http://schemas.openxmlformats.org/drawingml/2006/main">
+              <a:graphicData uri="http://schemas.openxmlformats.org/drawingml/2006/picture">
+                <pic:pic xmlns:pic="http://schemas.openxmlformats.org/drawingml/2006/picture">
+                  <pic:nvPicPr>
+                    <pic:cNvPr id="0" name="Picture 16"/>
+                    <pic:cNvPicPr>
+                      <a:picLocks noChangeAspect="1" noChangeArrowheads="1"/>
+                    </pic:cNvPicPr>
+                  </pic:nvPicPr>
+                  <pic:blipFill>
+                    <a:blip r:embed="rId15"/>
+                    <a:srcRect/>
+                    <a:stretch>
+                      <a:fillRect/>
+                    </a:stretch>
+                  </pic:blipFill>
+                  <pic:spPr bwMode="auto">
+                    <a:xfrm>
+                      <a:off x="0" y="0"/>
+                      <a:ext cx="5943600" cy="3341643"/>
+                    </a:xfrm>
+                    <a:prstGeom prst="rect">
+                      <a:avLst/>
+                    </a:prstGeom>
+                    <a:noFill/>
+                    <a:ln w="9525">
+                      <a:noFill/>
+                      <a:miter lim="800000"/>
+                      <a:headEnd/>
+                      <a:tailEnd/>
+                    </a:ln>
+                  </pic:spPr>
+                </pic:pic>
+              </a:graphicData>
+            </a:graphic>
+          </wp:inline>
+        </w:drawing>
+      </w:r>
+    </w:p>
+    <w:p>
+      <w:pPr>
+        <w:rPr>
+          <w:b/>
+          <w:sz w:val="28"/>
+          <w:szCs w:val="28"/>
+        </w:rPr>
+      </w:pPr>
+      <w:r>
+        <w:rPr>
+          <w:b/>
+          <w:sz w:val="28"/>
+          <w:szCs w:val="28"/>
+        </w:rPr>
+        <w:t xml:space="preserve">Merge </w:t>
+      </w:r>
+      <w:proofErr w:type="gramStart"/>
+      <w:r>
+        <w:rPr>
+          <w:b/>
+          <w:sz w:val="28"/>
+          <w:szCs w:val="28"/>
+        </w:rPr>
+        <w:t>Conflict :</w:t>
+      </w:r>
+      <w:proofErr w:type="gramEnd"/>
+    </w:p>
+    <w:p>
+      <w:pPr>
+        <w:rPr>
+          <w:b/>
+          <w:sz w:val="28"/>
+          <w:szCs w:val="28"/>
+        </w:rPr>
+      </w:pPr>
+      <w:r>
+        <w:rPr>
+          <w:b/>
+          <w:noProof/>
+          <w:sz w:val="28"/>
+          <w:szCs w:val="28"/>
+        </w:rPr>
+        <w:drawing>
+          <wp:inline distT="0" distB="0" distL="0" distR="0">
+            <wp:extent cx="5943600" cy="3341643"/>
+            <wp:effectExtent l="19050" t="0" r="0" b="0"/>
+            <wp:docPr id="12" name="Picture 19"/>
+            <wp:cNvGraphicFramePr>
+              <a:graphicFrameLocks xmlns:a="http://schemas.openxmlformats.org/drawingml/2006/main" noChangeAspect="1"/>
+            </wp:cNvGraphicFramePr>
+            <a:graphic xmlns:a="http://schemas.openxmlformats.org/drawingml/2006/main">
+              <a:graphicData uri="http://schemas.openxmlformats.org/drawingml/2006/picture">
+                <pic:pic xmlns:pic="http://schemas.openxmlformats.org/drawingml/2006/picture">
+                  <pic:nvPicPr>
+                    <pic:cNvPr id="0" name="Picture 19"/>
+                    <pic:cNvPicPr>
+                      <a:picLocks noChangeAspect="1" noChangeArrowheads="1"/>
+                    </pic:cNvPicPr>
+                  </pic:nvPicPr>
+                  <pic:blipFill>
+                    <a:blip r:embed="rId16"/>
+                    <a:srcRect/>
+                    <a:stretch>
+                      <a:fillRect/>
+                    </a:stretch>
+                  </pic:blipFill>
+                  <pic:spPr bwMode="auto">
+                    <a:xfrm>
+                      <a:off x="0" y="0"/>
+                      <a:ext cx="5943600" cy="3341643"/>
+                    </a:xfrm>
+                    <a:prstGeom prst="rect">
+                      <a:avLst/>
+                    </a:prstGeom>
+                    <a:noFill/>
+                    <a:ln w="9525">
+                      <a:noFill/>
+                      <a:miter lim="800000"/>
+                      <a:headEnd/>
+                      <a:tailEnd/>
+                    </a:ln>
+                  </pic:spPr>
+                </pic:pic>
+              </a:graphicData>
+            </a:graphic>
+          </wp:inline>
+        </w:drawing>
+      </w:r>
+    </w:p>
+    <w:p>
+      <w:pPr>
+        <w:rPr>
+          <w:b/>
+          <w:sz w:val="28"/>
+          <w:szCs w:val="28"/>
+        </w:rPr>
+      </w:pPr>
+      <w:r>
+        <w:rPr>
+          <w:b/>
+          <w:sz w:val="28"/>
+          <w:szCs w:val="28"/>
+        </w:rPr>
+        <w:t>Adding more file and there deletion:</w:t>
+      </w:r>
+    </w:p>
+    <w:p>
+      <w:pPr>
+        <w:rPr>
+          <w:b/>
+          <w:sz w:val="28"/>
+          <w:szCs w:val="28"/>
+        </w:rPr>
+      </w:pPr>
+      <w:r>
+        <w:rPr>
+          <w:b/>
+          <w:sz w:val="28"/>
+          <w:szCs w:val="28"/>
+        </w:rPr>
+        <w:t xml:space="preserve">After Deletion of a </w:t>
+      </w:r>
+      <w:proofErr w:type="gramStart"/>
+      <w:r>
+        <w:rPr>
+          <w:b/>
+          <w:sz w:val="28"/>
+          <w:szCs w:val="28"/>
+        </w:rPr>
+        <w:t>file :</w:t>
+      </w:r>
+      <w:proofErr w:type="gramEnd"/>
+    </w:p>
+    <w:p>
+      <w:pPr>
+        <w:rPr>
+          <w:b/>
+          <w:sz w:val="28"/>
+          <w:szCs w:val="28"/>
+        </w:rPr>
+      </w:pPr>
+      <w:r>
+        <w:rPr>
+          <w:b/>
+          <w:noProof/>
+          <w:sz w:val="28"/>
+          <w:szCs w:val="28"/>
+        </w:rPr>
+        <w:lastRenderedPageBreak/>
+        <w:drawing>
+          <wp:inline distT="0" distB="0" distL="0" distR="0">
+            <wp:extent cx="5943600" cy="3341643"/>
+            <wp:effectExtent l="19050" t="0" r="0" b="0"/>
+            <wp:docPr id="6" name="Picture 1"/>
+            <wp:cNvGraphicFramePr>
+              <a:graphicFrameLocks xmlns:a="http://schemas.openxmlformats.org/drawingml/2006/main" noChangeAspect="1"/>
+            </wp:cNvGraphicFramePr>
+            <a:graphic xmlns:a="http://schemas.openxmlformats.org/drawingml/2006/main">
+              <a:graphicData uri="http://schemas.openxmlformats.org/drawingml/2006/picture">
+                <pic:pic xmlns:pic="http://schemas.openxmlformats.org/drawingml/2006/picture">
+                  <pic:nvPicPr>
+                    <pic:cNvPr id="0" name="Picture 1"/>
+                    <pic:cNvPicPr>
+                      <a:picLocks noChangeAspect="1" noChangeArrowheads="1"/>
+                    </pic:cNvPicPr>
+                  </pic:nvPicPr>
+                  <pic:blipFill>
+                    <a:blip r:embed="rId17"/>
+                    <a:srcRect/>
+                    <a:stretch>
+                      <a:fillRect/>
+                    </a:stretch>
+                  </pic:blipFill>
+                  <pic:spPr bwMode="auto">
+                    <a:xfrm>
+                      <a:off x="0" y="0"/>
+                      <a:ext cx="5943600" cy="3341643"/>
+                    </a:xfrm>
+                    <a:prstGeom prst="rect">
+                      <a:avLst/>
+                    </a:prstGeom>
+                    <a:noFill/>
+                    <a:ln w="9525">
+                      <a:noFill/>
+                      <a:miter lim="800000"/>
+                      <a:headEnd/>
+                      <a:tailEnd/>
+                    </a:ln>
+                  </pic:spPr>
+                </pic:pic>
+              </a:graphicData>
+            </a:graphic>
+          </wp:inline>
+        </w:drawing>
+      </w:r>
+    </w:p>
+    <w:p>
+      <w:pPr>
+        <w:rPr>
+          <w:b/>
+          <w:sz w:val="28"/>
+          <w:szCs w:val="28"/>
+        </w:rPr>
+      </w:pPr>
+      <w:proofErr w:type="spellStart"/>
+      <w:r>
+        <w:rPr>
+          <w:b/>
+          <w:sz w:val="28"/>
+          <w:szCs w:val="28"/>
+        </w:rPr>
+        <w:t>Git</w:t>
+      </w:r>
+      <w:proofErr w:type="spellEnd"/>
+      <w:r>
+        <w:rPr>
+          <w:b/>
+          <w:sz w:val="28"/>
+          <w:szCs w:val="28"/>
+        </w:rPr>
+        <w:t xml:space="preserve"> Log:</w:t>
+      </w:r>
+    </w:p>
+    <w:p>
+      <w:pPr>
+        <w:rPr>
+          <w:b/>
+          <w:sz w:val="28"/>
+          <w:szCs w:val="28"/>
+        </w:rPr>
+      </w:pPr>
+      <w:r>
+        <w:rPr>
+          <w:b/>
+          <w:noProof/>
+          <w:sz w:val="28"/>
+          <w:szCs w:val="28"/>
+        </w:rPr>
+        <w:drawing>
+          <wp:inline distT="0" distB="0" distL="0" distR="0">
+            <wp:extent cx="5943600" cy="3341643"/>
+            <wp:effectExtent l="19050" t="0" r="0" b="0"/>
+            <wp:docPr id="7" name="Picture 4"/>
+            <wp:cNvGraphicFramePr>
+              <a:graphicFrameLocks xmlns:a="http://schemas.openxmlformats.org/drawingml/2006/main" noChangeAspect="1"/>
+            </wp:cNvGraphicFramePr>
+            <a:graphic xmlns:a="http://schemas.openxmlformats.org/drawingml/2006/main">
+              <a:graphicData uri="http://schemas.openxmlformats.org/drawingml/2006/picture">
+                <pic:pic xmlns:pic="http://schemas.openxmlformats.org/drawingml/2006/picture">
+                  <pic:nvPicPr>
+                    <pic:cNvPr id="0" name="Picture 4"/>
+                    <pic:cNvPicPr>
+                      <a:picLocks noChangeAspect="1" noChangeArrowheads="1"/>
+                    </pic:cNvPicPr>
+                  </pic:nvPicPr>
+                  <pic:blipFill>
+                    <a:blip r:embed="rId18"/>
+                    <a:srcRect/>
+                    <a:stretch>
+                      <a:fillRect/>
+                    </a:stretch>
+                  </pic:blipFill>
+                  <pic:spPr bwMode="auto">
+                    <a:xfrm>
+                      <a:off x="0" y="0"/>
+                      <a:ext cx="5943600" cy="3341643"/>
+                    </a:xfrm>
+                    <a:prstGeom prst="rect">
+                      <a:avLst/>
+                    </a:prstGeom>
+                    <a:noFill/>
+                    <a:ln w="9525">
+                      <a:noFill/>
+                      <a:miter lim="800000"/>
+                      <a:headEnd/>
+                      <a:tailEnd/>
+                    </a:ln>
+                  </pic:spPr>
+                </pic:pic>
+              </a:graphicData>
+            </a:graphic>
+          </wp:inline>
+        </w:drawing>
+      </w:r>
+    </w:p>
+    <w:p>
+      <w:pPr>
+        <w:rPr>
+          <w:b/>
+          <w:sz w:val="28"/>
+          <w:szCs w:val="28"/>
+        </w:rPr>
+      </w:pPr>
+      <w:proofErr w:type="spellStart"/>
+      <w:r>
+        <w:rPr>
+          <w:b/>
+          <w:sz w:val="28"/>
+          <w:szCs w:val="28"/>
+        </w:rPr>
+        <w:t>Git</w:t>
+      </w:r>
+      <w:proofErr w:type="spellEnd"/>
+      <w:r>
+        <w:rPr>
+          <w:b/>
+          <w:sz w:val="28"/>
+          <w:szCs w:val="28"/>
+        </w:rPr>
         <w:t xml:space="preserve"> </w:t>
+      </w:r>
+      <w:proofErr w:type="spellStart"/>
+      <w:r>
+        <w:rPr>
+          <w:b/>
+          <w:sz w:val="28"/>
+          <w:szCs w:val="28"/>
+        </w:rPr>
+        <w:t>Banch</w:t>
+      </w:r>
+      <w:proofErr w:type="spellEnd"/>
+      <w:r>
+        <w:rPr>
+          <w:b/>
+          <w:sz w:val="28"/>
+          <w:szCs w:val="28"/>
+        </w:rPr>
+        <w:t>:</w:t>
+      </w:r>
+    </w:p>
+    <w:p>
+      <w:pPr>
+        <w:rPr>
+          <w:b/>
+          <w:sz w:val="28"/>
+          <w:szCs w:val="28"/>
+        </w:rPr>
+      </w:pPr>
+      <w:r>
+        <w:rPr>
+          <w:b/>
+          <w:noProof/>
+          <w:sz w:val="28"/>
+          <w:szCs w:val="28"/>
+        </w:rPr>
+        <w:lastRenderedPageBreak/>
+        <w:drawing>
+          <wp:inline distT="0" distB="0" distL="0" distR="0">
+            <wp:extent cx="5943600" cy="3341643"/>
+            <wp:effectExtent l="19050" t="0" r="0" b="0"/>
+            <wp:docPr id="14" name="Picture 7"/>
+            <wp:cNvGraphicFramePr>
+              <a:graphicFrameLocks xmlns:a="http://schemas.openxmlformats.org/drawingml/2006/main" noChangeAspect="1"/>
+            </wp:cNvGraphicFramePr>
+            <a:graphic xmlns:a="http://schemas.openxmlformats.org/drawingml/2006/main">
+              <a:graphicData uri="http://schemas.openxmlformats.org/drawingml/2006/picture">
+                <pic:pic xmlns:pic="http://schemas.openxmlformats.org/drawingml/2006/picture">
+                  <pic:nvPicPr>
+                    <pic:cNvPr id="0" name="Picture 7"/>
+                    <pic:cNvPicPr>
+                      <a:picLocks noChangeAspect="1" noChangeArrowheads="1"/>
+                    </pic:cNvPicPr>
+                  </pic:nvPicPr>
+                  <pic:blipFill>
+                    <a:blip r:embed="rId19"/>
+                    <a:srcRect/>
+                    <a:stretch>
+                      <a:fillRect/>
+                    </a:stretch>
+                  </pic:blipFill>
+                  <pic:spPr bwMode="auto">
+                    <a:xfrm>
+                      <a:off x="0" y="0"/>
+                      <a:ext cx="5943600" cy="3341643"/>
+                    </a:xfrm>
+                    <a:prstGeom prst="rect">
+                      <a:avLst/>
+                    </a:prstGeom>
+                    <a:noFill/>
+                    <a:ln w="9525">
+                      <a:noFill/>
+                      <a:miter lim="800000"/>
+                      <a:headEnd/>
+                      <a:tailEnd/>
+                    </a:ln>
+                  </pic:spPr>
+                </pic:pic>
+              </a:graphicData>
+            </a:graphic>
+          </wp:inline>
+        </w:drawing>
       </w:r>
     </w:p>
     <w:sectPr>

</xml_diff>